<commit_message>
code review + příprava pro změny VHL
</commit_message>
<xml_diff>
--- a/data/01_architektura/CEZd_proces-rpa4_TO-BE.docx
+++ b/data/01_architektura/CEZd_proces-rpa4_TO-BE.docx
@@ -11012,10 +11012,10 @@
 </file>
 
 <file path=customXml/item3.xml><?xml version="1.0" encoding="utf-8"?>
-<ct:contentTypeSchema xmlns:ct="http://schemas.microsoft.com/office/2006/metadata/contentType" xmlns:ma="http://schemas.microsoft.com/office/2006/metadata/properties/metaAttributes" ct:_="" ma:_="" ma:contentTypeName="Dokument" ma:contentTypeID="0x0101007F6D915BEE4E844FB48C3AE514D89089" ma:contentTypeVersion="10" ma:contentTypeDescription="Vytvoří nový dokument" ma:contentTypeScope="" ma:versionID="d4ba2a939a563b1bbfc9e4824525ecf9">
-  <xsd:schema xmlns:xsd="http://www.w3.org/2001/XMLSchema" xmlns:xs="http://www.w3.org/2001/XMLSchema" xmlns:p="http://schemas.microsoft.com/office/2006/metadata/properties" xmlns:ns2="6f7ae4a0-3828-4c27-918b-e30655340dac" xmlns:ns3="15216789-4c43-43b8-8f31-b3ff70bf4c88" targetNamespace="http://schemas.microsoft.com/office/2006/metadata/properties" ma:root="true" ma:fieldsID="4c2e2fc7f2dd948a6f921154beffe86e" ns2:_="" ns3:_="">
-    <xsd:import namespace="6f7ae4a0-3828-4c27-918b-e30655340dac"/>
-    <xsd:import namespace="15216789-4c43-43b8-8f31-b3ff70bf4c88"/>
+<ct:contentTypeSchema xmlns:ct="http://schemas.microsoft.com/office/2006/metadata/contentType" xmlns:ma="http://schemas.microsoft.com/office/2006/metadata/properties/metaAttributes" ct:_="" ma:_="" ma:contentTypeName="Dokument" ma:contentTypeID="0x010100E6E84BFBB2A2F148AAA86E0A86F7A4AD" ma:contentTypeVersion="11" ma:contentTypeDescription="Vytvoří nový dokument" ma:contentTypeScope="" ma:versionID="d9c20761254319cb78414ea2f386b971">
+  <xsd:schema xmlns:xsd="http://www.w3.org/2001/XMLSchema" xmlns:xs="http://www.w3.org/2001/XMLSchema" xmlns:p="http://schemas.microsoft.com/office/2006/metadata/properties" xmlns:ns2="6232a9f2-e1b2-483f-a925-f104c4093263" xmlns:ns3="26879c1c-1a95-4f1c-8e74-9e0c0f404514" targetNamespace="http://schemas.microsoft.com/office/2006/metadata/properties" ma:root="true" ma:fieldsID="ba2bdc32c12534def7293fb085105b60" ns2:_="" ns3:_="">
+    <xsd:import namespace="6232a9f2-e1b2-483f-a925-f104c4093263"/>
+    <xsd:import namespace="26879c1c-1a95-4f1c-8e74-9e0c0f404514"/>
     <xsd:element name="properties">
       <xsd:complexType>
         <xsd:sequence>
@@ -11028,10 +11028,11 @@
                 <xsd:element ref="ns2:MediaServiceOCR" minOccurs="0"/>
                 <xsd:element ref="ns2:MediaServiceGenerationTime" minOccurs="0"/>
                 <xsd:element ref="ns2:MediaServiceEventHashCode" minOccurs="0"/>
-                <xsd:element ref="ns2:MediaServiceDateTaken" minOccurs="0"/>
-                <xsd:element ref="ns2:MediaServiceLocation" minOccurs="0"/>
                 <xsd:element ref="ns3:SharedWithUsers" minOccurs="0"/>
                 <xsd:element ref="ns3:SharedWithDetails" minOccurs="0"/>
+                <xsd:element ref="ns2:MediaServiceDateTaken" minOccurs="0"/>
+                <xsd:element ref="ns2:MediaServiceAutoKeyPoints" minOccurs="0"/>
+                <xsd:element ref="ns2:MediaServiceKeyPoints" minOccurs="0"/>
               </xsd:all>
             </xsd:complexType>
           </xsd:element>
@@ -11039,7 +11040,7 @@
       </xsd:complexType>
     </xsd:element>
   </xsd:schema>
-  <xsd:schema xmlns:xsd="http://www.w3.org/2001/XMLSchema" xmlns:xs="http://www.w3.org/2001/XMLSchema" xmlns:dms="http://schemas.microsoft.com/office/2006/documentManagement/types" xmlns:pc="http://schemas.microsoft.com/office/infopath/2007/PartnerControls" targetNamespace="6f7ae4a0-3828-4c27-918b-e30655340dac" elementFormDefault="qualified">
+  <xsd:schema xmlns:xsd="http://www.w3.org/2001/XMLSchema" xmlns:xs="http://www.w3.org/2001/XMLSchema" xmlns:dms="http://schemas.microsoft.com/office/2006/documentManagement/types" xmlns:pc="http://schemas.microsoft.com/office/infopath/2007/PartnerControls" targetNamespace="6232a9f2-e1b2-483f-a925-f104c4093263" elementFormDefault="qualified">
     <xsd:import namespace="http://schemas.microsoft.com/office/2006/documentManagement/types"/>
     <xsd:import namespace="http://schemas.microsoft.com/office/infopath/2007/PartnerControls"/>
     <xsd:element name="MediaServiceMetadata" ma:index="8" nillable="true" ma:displayName="MediaServiceMetadata" ma:hidden="true" ma:internalName="MediaServiceMetadata" ma:readOnly="true">
@@ -11074,21 +11075,28 @@
         <xsd:restriction base="dms:Text"/>
       </xsd:simpleType>
     </xsd:element>
-    <xsd:element name="MediaServiceDateTaken" ma:index="14" nillable="true" ma:displayName="MediaServiceDateTaken" ma:hidden="true" ma:internalName="MediaServiceDateTaken" ma:readOnly="true">
+    <xsd:element name="MediaServiceDateTaken" ma:index="16" nillable="true" ma:displayName="MediaServiceDateTaken" ma:hidden="true" ma:internalName="MediaServiceDateTaken" ma:readOnly="true">
       <xsd:simpleType>
         <xsd:restriction base="dms:Text"/>
       </xsd:simpleType>
     </xsd:element>
-    <xsd:element name="MediaServiceLocation" ma:index="15" nillable="true" ma:displayName="Location" ma:internalName="MediaServiceLocation" ma:readOnly="true">
+    <xsd:element name="MediaServiceAutoKeyPoints" ma:index="17" nillable="true" ma:displayName="MediaServiceAutoKeyPoints" ma:hidden="true" ma:internalName="MediaServiceAutoKeyPoints" ma:readOnly="true">
       <xsd:simpleType>
-        <xsd:restriction base="dms:Text"/>
+        <xsd:restriction base="dms:Note"/>
+      </xsd:simpleType>
+    </xsd:element>
+    <xsd:element name="MediaServiceKeyPoints" ma:index="18" nillable="true" ma:displayName="KeyPoints" ma:internalName="MediaServiceKeyPoints" ma:readOnly="true">
+      <xsd:simpleType>
+        <xsd:restriction base="dms:Note">
+          <xsd:maxLength value="255"/>
+        </xsd:restriction>
       </xsd:simpleType>
     </xsd:element>
   </xsd:schema>
-  <xsd:schema xmlns:xsd="http://www.w3.org/2001/XMLSchema" xmlns:xs="http://www.w3.org/2001/XMLSchema" xmlns:dms="http://schemas.microsoft.com/office/2006/documentManagement/types" xmlns:pc="http://schemas.microsoft.com/office/infopath/2007/PartnerControls" targetNamespace="15216789-4c43-43b8-8f31-b3ff70bf4c88" elementFormDefault="qualified">
+  <xsd:schema xmlns:xsd="http://www.w3.org/2001/XMLSchema" xmlns:xs="http://www.w3.org/2001/XMLSchema" xmlns:dms="http://schemas.microsoft.com/office/2006/documentManagement/types" xmlns:pc="http://schemas.microsoft.com/office/infopath/2007/PartnerControls" targetNamespace="26879c1c-1a95-4f1c-8e74-9e0c0f404514" elementFormDefault="qualified">
     <xsd:import namespace="http://schemas.microsoft.com/office/2006/documentManagement/types"/>
     <xsd:import namespace="http://schemas.microsoft.com/office/infopath/2007/PartnerControls"/>
-    <xsd:element name="SharedWithUsers" ma:index="16" nillable="true" ma:displayName="Sdílí se s" ma:internalName="SharedWithUsers" ma:readOnly="true">
+    <xsd:element name="SharedWithUsers" ma:index="14" nillable="true" ma:displayName="Sdílí se s" ma:internalName="SharedWithUsers" ma:readOnly="true">
       <xsd:complexType>
         <xsd:complexContent>
           <xsd:extension base="dms:UserMulti">
@@ -11107,7 +11115,7 @@
         </xsd:complexContent>
       </xsd:complexType>
     </xsd:element>
-    <xsd:element name="SharedWithDetails" ma:index="17" nillable="true" ma:displayName="Sdílené s podrobnostmi" ma:internalName="SharedWithDetails" ma:readOnly="true">
+    <xsd:element name="SharedWithDetails" ma:index="15" nillable="true" ma:displayName="Sdílené s podrobnostmi" ma:internalName="SharedWithDetails" ma:readOnly="true">
       <xsd:simpleType>
         <xsd:restriction base="dms:Note">
           <xsd:maxLength value="255"/>
@@ -11241,22 +11249,7 @@
 </file>
 
 <file path=customXml/itemProps3.xml><?xml version="1.0" encoding="utf-8"?>
-<ds:datastoreItem xmlns:ds="http://schemas.openxmlformats.org/officeDocument/2006/customXml" ds:itemID="{700720D7-F5AD-4ACE-BBAF-7575B5B41475}">
-  <ds:schemaRefs>
-    <ds:schemaRef ds:uri="http://schemas.microsoft.com/office/2006/metadata/contentType"/>
-    <ds:schemaRef ds:uri="http://schemas.microsoft.com/office/2006/metadata/properties/metaAttributes"/>
-    <ds:schemaRef ds:uri="http://www.w3.org/2001/XMLSchema"/>
-    <ds:schemaRef ds:uri="http://schemas.microsoft.com/office/2006/metadata/properties"/>
-    <ds:schemaRef ds:uri="6f7ae4a0-3828-4c27-918b-e30655340dac"/>
-    <ds:schemaRef ds:uri="15216789-4c43-43b8-8f31-b3ff70bf4c88"/>
-    <ds:schemaRef ds:uri="http://schemas.microsoft.com/office/2006/documentManagement/types"/>
-    <ds:schemaRef ds:uri="http://schemas.microsoft.com/office/infopath/2007/PartnerControls"/>
-    <ds:schemaRef ds:uri="http://schemas.openxmlformats.org/package/2006/metadata/core-properties"/>
-    <ds:schemaRef ds:uri="http://purl.org/dc/elements/1.1/"/>
-    <ds:schemaRef ds:uri="http://purl.org/dc/terms/"/>
-    <ds:schemaRef ds:uri="http://schemas.microsoft.com/internal/obd"/>
-  </ds:schemaRefs>
-</ds:datastoreItem>
+<ds:datastoreItem xmlns:ds="http://schemas.openxmlformats.org/officeDocument/2006/customXml" ds:itemID="{8F49AD30-F884-4431-AA69-1AE3FCF9A831}"/>
 </file>
 
 <file path=customXml/itemProps4.xml><?xml version="1.0" encoding="utf-8"?>

</xml_diff>